<commit_message>
Completed Project ( Combine all Source to Document ) Update01
</commit_message>
<xml_diff>
--- a/Project/Use Case Description/US-004 Confirm order.docx
+++ b/Project/Use Case Description/US-004 Confirm order.docx
@@ -1,6 +1,6 @@
 
 <file path=word/document.xml><?xml version="1.0" encoding="utf-8"?>
-<w:document xmlns:wpc="http://schemas.microsoft.com/office/word/2010/wordprocessingCanvas" xmlns:cx="http://schemas.microsoft.com/office/drawing/2014/chartex" xmlns:cx1="http://schemas.microsoft.com/office/drawing/2015/9/8/chartex" xmlns:cx2="http://schemas.microsoft.com/office/drawing/2015/10/21/chartex" xmlns:cx3="http://schemas.microsoft.com/office/drawing/2016/5/9/chartex" xmlns:cx4="http://schemas.microsoft.com/office/drawing/2016/5/10/chartex" xmlns:cx5="http://schemas.microsoft.com/office/drawing/2016/5/11/chartex" xmlns:mc="http://schemas.openxmlformats.org/markup-compatibility/2006" xmlns:o="urn:schemas-microsoft-com:office:office" xmlns:r="http://schemas.openxmlformats.org/officeDocument/2006/relationships" xmlns:m="http://schemas.openxmlformats.org/officeDocument/2006/math" xmlns:v="urn:schemas-microsoft-com:vml" xmlns:wp14="http://schemas.microsoft.com/office/word/2010/wordprocessingDrawing" xmlns:wp="http://schemas.openxmlformats.org/drawingml/2006/wordprocessingDrawing" xmlns:w10="urn:schemas-microsoft-com:office:word" xmlns:w="http://schemas.openxmlformats.org/wordprocessingml/2006/main" xmlns:w14="http://schemas.microsoft.com/office/word/2010/wordml" xmlns:w15="http://schemas.microsoft.com/office/word/2012/wordml" xmlns:w16se="http://schemas.microsoft.com/office/word/2015/wordml/symex" xmlns:wpg="http://schemas.microsoft.com/office/word/2010/wordprocessingGroup" xmlns:wpi="http://schemas.microsoft.com/office/word/2010/wordprocessingInk" xmlns:wne="http://schemas.microsoft.com/office/word/2006/wordml" xmlns:wps="http://schemas.microsoft.com/office/word/2010/wordprocessingShape" mc:Ignorable="w14 w15 w16se wp14">
+<w:document xmlns:wpc="http://schemas.microsoft.com/office/word/2010/wordprocessingCanvas" xmlns:mc="http://schemas.openxmlformats.org/markup-compatibility/2006" xmlns:o="urn:schemas-microsoft-com:office:office" xmlns:r="http://schemas.openxmlformats.org/officeDocument/2006/relationships" xmlns:m="http://schemas.openxmlformats.org/officeDocument/2006/math" xmlns:v="urn:schemas-microsoft-com:vml" xmlns:wp14="http://schemas.microsoft.com/office/word/2010/wordprocessingDrawing" xmlns:wp="http://schemas.openxmlformats.org/drawingml/2006/wordprocessingDrawing" xmlns:w10="urn:schemas-microsoft-com:office:word" xmlns:w="http://schemas.openxmlformats.org/wordprocessingml/2006/main" xmlns:w14="http://schemas.microsoft.com/office/word/2010/wordml" xmlns:w15="http://schemas.microsoft.com/office/word/2012/wordml" xmlns:wpg="http://schemas.microsoft.com/office/word/2010/wordprocessingGroup" xmlns:wpi="http://schemas.microsoft.com/office/word/2010/wordprocessingInk" xmlns:wne="http://schemas.microsoft.com/office/word/2006/wordml" xmlns:wps="http://schemas.microsoft.com/office/word/2010/wordprocessingShape" mc:Ignorable="w14 w15 wp14">
   <w:body>
     <w:tbl>
       <w:tblPr>
@@ -394,7 +394,17 @@
                 <w:sz w:val="24"/>
                 <w:szCs w:val="24"/>
               </w:rPr>
-              <w:t>Barista confirm that they can do the requesting order.</w:t>
+              <w:t xml:space="preserve">Barista confirm </w:t>
+            </w:r>
+            <w:bookmarkStart w:id="0" w:name="_GoBack"/>
+            <w:bookmarkEnd w:id="0"/>
+            <w:r>
+              <w:rPr>
+                <w:rFonts w:asciiTheme="majorHAnsi" w:hAnsiTheme="majorHAnsi" w:cstheme="majorHAnsi"/>
+                <w:sz w:val="24"/>
+                <w:szCs w:val="24"/>
+              </w:rPr>
+              <w:t>that they can do the requesting order.</w:t>
             </w:r>
           </w:p>
         </w:tc>
@@ -576,8 +586,6 @@
               </w:rPr>
               <w:t>User mush logged in into the system.</w:t>
             </w:r>
-            <w:bookmarkStart w:id="0" w:name="_GoBack"/>
-            <w:bookmarkEnd w:id="0"/>
           </w:p>
         </w:tc>
       </w:tr>
@@ -1209,8 +1217,8 @@
 </file>
 
 <file path=word/numbering.xml><?xml version="1.0" encoding="utf-8"?>
-<w:numbering xmlns:wpc="http://schemas.microsoft.com/office/word/2010/wordprocessingCanvas" xmlns:cx="http://schemas.microsoft.com/office/drawing/2014/chartex" xmlns:cx1="http://schemas.microsoft.com/office/drawing/2015/9/8/chartex" xmlns:cx2="http://schemas.microsoft.com/office/drawing/2015/10/21/chartex" xmlns:cx3="http://schemas.microsoft.com/office/drawing/2016/5/9/chartex" xmlns:cx4="http://schemas.microsoft.com/office/drawing/2016/5/10/chartex" xmlns:cx5="http://schemas.microsoft.com/office/drawing/2016/5/11/chartex" xmlns:mc="http://schemas.openxmlformats.org/markup-compatibility/2006" xmlns:o="urn:schemas-microsoft-com:office:office" xmlns:r="http://schemas.openxmlformats.org/officeDocument/2006/relationships" xmlns:m="http://schemas.openxmlformats.org/officeDocument/2006/math" xmlns:v="urn:schemas-microsoft-com:vml" xmlns:wp14="http://schemas.microsoft.com/office/word/2010/wordprocessingDrawing" xmlns:wp="http://schemas.openxmlformats.org/drawingml/2006/wordprocessingDrawing" xmlns:w10="urn:schemas-microsoft-com:office:word" xmlns:w="http://schemas.openxmlformats.org/wordprocessingml/2006/main" xmlns:w14="http://schemas.microsoft.com/office/word/2010/wordml" xmlns:w15="http://schemas.microsoft.com/office/word/2012/wordml" xmlns:w16se="http://schemas.microsoft.com/office/word/2015/wordml/symex" xmlns:wpg="http://schemas.microsoft.com/office/word/2010/wordprocessingGroup" xmlns:wpi="http://schemas.microsoft.com/office/word/2010/wordprocessingInk" xmlns:wne="http://schemas.microsoft.com/office/word/2006/wordml" xmlns:wps="http://schemas.microsoft.com/office/word/2010/wordprocessingShape" mc:Ignorable="w14 w15 w16se wp14">
-  <w:abstractNum w:abstractNumId="0" w15:restartNumberingAfterBreak="0">
+<w:numbering xmlns:wpc="http://schemas.microsoft.com/office/word/2010/wordprocessingCanvas" xmlns:mc="http://schemas.openxmlformats.org/markup-compatibility/2006" xmlns:o="urn:schemas-microsoft-com:office:office" xmlns:r="http://schemas.openxmlformats.org/officeDocument/2006/relationships" xmlns:m="http://schemas.openxmlformats.org/officeDocument/2006/math" xmlns:v="urn:schemas-microsoft-com:vml" xmlns:wp14="http://schemas.microsoft.com/office/word/2010/wordprocessingDrawing" xmlns:wp="http://schemas.openxmlformats.org/drawingml/2006/wordprocessingDrawing" xmlns:w10="urn:schemas-microsoft-com:office:word" xmlns:w="http://schemas.openxmlformats.org/wordprocessingml/2006/main" xmlns:w14="http://schemas.microsoft.com/office/word/2010/wordml" xmlns:w15="http://schemas.microsoft.com/office/word/2012/wordml" xmlns:wpg="http://schemas.microsoft.com/office/word/2010/wordprocessingGroup" xmlns:wpi="http://schemas.microsoft.com/office/word/2010/wordprocessingInk" xmlns:wne="http://schemas.microsoft.com/office/word/2006/wordml" xmlns:wps="http://schemas.microsoft.com/office/word/2010/wordprocessingShape" mc:Ignorable="w14 w15 wp14">
+  <w:abstractNum w:abstractNumId="0">
     <w:nsid w:val="156A2D6A"/>
     <w:multiLevelType w:val="hybridMultilevel"/>
     <w:tmpl w:val="43C07F96"/>
@@ -1299,7 +1307,7 @@
       </w:pPr>
     </w:lvl>
   </w:abstractNum>
-  <w:abstractNum w:abstractNumId="1" w15:restartNumberingAfterBreak="0">
+  <w:abstractNum w:abstractNumId="1">
     <w:nsid w:val="3A82439E"/>
     <w:multiLevelType w:val="multilevel"/>
     <w:tmpl w:val="16BCA74A"/>
@@ -1420,7 +1428,7 @@
       </w:rPr>
     </w:lvl>
   </w:abstractNum>
-  <w:abstractNum w:abstractNumId="2" w15:restartNumberingAfterBreak="0">
+  <w:abstractNum w:abstractNumId="2">
     <w:nsid w:val="54CA1E76"/>
     <w:multiLevelType w:val="hybridMultilevel"/>
     <w:tmpl w:val="11761BEA"/>
@@ -1509,7 +1517,7 @@
       </w:pPr>
     </w:lvl>
   </w:abstractNum>
-  <w:abstractNum w:abstractNumId="3" w15:restartNumberingAfterBreak="0">
+  <w:abstractNum w:abstractNumId="3">
     <w:nsid w:val="5D3B7549"/>
     <w:multiLevelType w:val="hybridMultilevel"/>
     <w:tmpl w:val="54F49CD4"/>
@@ -1598,7 +1606,7 @@
       </w:pPr>
     </w:lvl>
   </w:abstractNum>
-  <w:abstractNum w:abstractNumId="4" w15:restartNumberingAfterBreak="0">
+  <w:abstractNum w:abstractNumId="4">
     <w:nsid w:val="643C110E"/>
     <w:multiLevelType w:val="hybridMultilevel"/>
     <w:tmpl w:val="20D4D33A"/>
@@ -1687,7 +1695,7 @@
       </w:pPr>
     </w:lvl>
   </w:abstractNum>
-  <w:abstractNum w:abstractNumId="5" w15:restartNumberingAfterBreak="0">
+  <w:abstractNum w:abstractNumId="5">
     <w:nsid w:val="6A7145CC"/>
     <w:multiLevelType w:val="hybridMultilevel"/>
     <w:tmpl w:val="ABE299EA"/>
@@ -1798,7 +1806,7 @@
 </file>
 
 <file path=word/styles.xml><?xml version="1.0" encoding="utf-8"?>
-<w:styles xmlns:mc="http://schemas.openxmlformats.org/markup-compatibility/2006" xmlns:r="http://schemas.openxmlformats.org/officeDocument/2006/relationships" xmlns:w="http://schemas.openxmlformats.org/wordprocessingml/2006/main" xmlns:w14="http://schemas.microsoft.com/office/word/2010/wordml" xmlns:w15="http://schemas.microsoft.com/office/word/2012/wordml" xmlns:w16se="http://schemas.microsoft.com/office/word/2015/wordml/symex" mc:Ignorable="w14 w15 w16se">
+<w:styles xmlns:mc="http://schemas.openxmlformats.org/markup-compatibility/2006" xmlns:r="http://schemas.openxmlformats.org/officeDocument/2006/relationships" xmlns:w="http://schemas.openxmlformats.org/wordprocessingml/2006/main" xmlns:w14="http://schemas.microsoft.com/office/word/2010/wordml" xmlns:w15="http://schemas.microsoft.com/office/word/2012/wordml" mc:Ignorable="w14 w15">
   <w:docDefaults>
     <w:rPrDefault>
       <w:rPr>
@@ -1814,7 +1822,7 @@
       </w:pPr>
     </w:pPrDefault>
   </w:docDefaults>
-  <w:latentStyles w:defLockedState="0" w:defUIPriority="99" w:defSemiHidden="0" w:defUnhideWhenUsed="0" w:defQFormat="0" w:count="374">
+  <w:latentStyles w:defLockedState="0" w:defUIPriority="99" w:defSemiHidden="0" w:defUnhideWhenUsed="0" w:defQFormat="0" w:count="371">
     <w:lsdException w:name="Normal" w:uiPriority="0" w:qFormat="1"/>
     <w:lsdException w:name="heading 1" w:uiPriority="9" w:qFormat="1"/>
     <w:lsdException w:name="heading 2" w:semiHidden="1" w:uiPriority="9" w:unhideWhenUsed="1" w:qFormat="1"/>
@@ -2186,9 +2194,6 @@
     <w:lsdException w:name="List Table 5 Dark Accent 6" w:uiPriority="50"/>
     <w:lsdException w:name="List Table 6 Colorful Accent 6" w:uiPriority="51"/>
     <w:lsdException w:name="List Table 7 Colorful Accent 6" w:uiPriority="52"/>
-    <w:lsdException w:name="Mention" w:semiHidden="1" w:unhideWhenUsed="1"/>
-    <w:lsdException w:name="Smart Hyperlink" w:semiHidden="1" w:unhideWhenUsed="1"/>
-    <w:lsdException w:name="Hashtag" w:semiHidden="1" w:unhideWhenUsed="1"/>
   </w:latentStyles>
   <w:style w:type="paragraph" w:default="1" w:styleId="a">
     <w:name w:val="Normal"/>

</xml_diff>